<commit_message>
update tpl and a code main
</commit_message>
<xml_diff>
--- a/project/template/common/inputdata.docx
+++ b/project/template/common/inputdata.docx
@@ -18,14 +18,12 @@
         <w:tblLook w:val="01E0" w:firstRow="1" w:lastRow="1" w:firstColumn="1" w:lastColumn="1" w:noHBand="0" w:noVBand="0"/>
       </w:tblPr>
       <w:tblGrid>
-        <w:gridCol w:w="728"/>
-        <w:gridCol w:w="36"/>
-        <w:gridCol w:w="1756"/>
+        <w:gridCol w:w="738"/>
+        <w:gridCol w:w="1782"/>
         <w:gridCol w:w="1068"/>
         <w:gridCol w:w="132"/>
         <w:gridCol w:w="813"/>
-        <w:gridCol w:w="22"/>
-        <w:gridCol w:w="485"/>
+        <w:gridCol w:w="507"/>
         <w:gridCol w:w="630"/>
         <w:gridCol w:w="572"/>
         <w:gridCol w:w="445"/>
@@ -40,7 +38,7 @@
         <w:tc>
           <w:tcPr>
             <w:tcW w:w="10206" w:type="dxa"/>
-            <w:gridSpan w:val="14"/>
+            <w:gridSpan w:val="12"/>
             <w:vAlign w:val="center"/>
           </w:tcPr>
           <w:p>
@@ -69,7 +67,7 @@
         <w:tc>
           <w:tcPr>
             <w:tcW w:w="10206" w:type="dxa"/>
-            <w:gridSpan w:val="14"/>
+            <w:gridSpan w:val="12"/>
           </w:tcPr>
           <w:p>
             <w:pPr>
@@ -96,8 +94,7 @@
         </w:trPr>
         <w:tc>
           <w:tcPr>
-            <w:tcW w:w="764" w:type="dxa"/>
-            <w:gridSpan w:val="2"/>
+            <w:tcW w:w="738" w:type="dxa"/>
             <w:vAlign w:val="center"/>
           </w:tcPr>
           <w:p>
@@ -121,8 +118,8 @@
         </w:tc>
         <w:tc>
           <w:tcPr>
-            <w:tcW w:w="4906" w:type="dxa"/>
-            <w:gridSpan w:val="7"/>
+            <w:tcW w:w="4932" w:type="dxa"/>
+            <w:gridSpan w:val="6"/>
             <w:vAlign w:val="center"/>
           </w:tcPr>
           <w:p>
@@ -181,8 +178,7 @@
         </w:trPr>
         <w:tc>
           <w:tcPr>
-            <w:tcW w:w="764" w:type="dxa"/>
-            <w:gridSpan w:val="2"/>
+            <w:tcW w:w="738" w:type="dxa"/>
           </w:tcPr>
           <w:p>
             <w:pPr>
@@ -205,8 +201,8 @@
         </w:tc>
         <w:tc>
           <w:tcPr>
-            <w:tcW w:w="4906" w:type="dxa"/>
-            <w:gridSpan w:val="7"/>
+            <w:tcW w:w="4932" w:type="dxa"/>
+            <w:gridSpan w:val="6"/>
           </w:tcPr>
           <w:p>
             <w:pPr>
@@ -264,7 +260,7 @@
         <w:tc>
           <w:tcPr>
             <w:tcW w:w="10206" w:type="dxa"/>
-            <w:gridSpan w:val="14"/>
+            <w:gridSpan w:val="12"/>
           </w:tcPr>
           <w:p>
             <w:pPr>
@@ -315,8 +311,7 @@
         </w:trPr>
         <w:tc>
           <w:tcPr>
-            <w:tcW w:w="764" w:type="dxa"/>
-            <w:gridSpan w:val="2"/>
+            <w:tcW w:w="738" w:type="dxa"/>
           </w:tcPr>
           <w:p>
             <w:pPr>
@@ -384,8 +379,8 @@
         </w:tc>
         <w:tc>
           <w:tcPr>
-            <w:tcW w:w="4906" w:type="dxa"/>
-            <w:gridSpan w:val="7"/>
+            <w:tcW w:w="4932" w:type="dxa"/>
+            <w:gridSpan w:val="6"/>
           </w:tcPr>
           <w:p>
             <w:pPr>
@@ -513,7 +508,7 @@
         <w:tc>
           <w:tcPr>
             <w:tcW w:w="10206" w:type="dxa"/>
-            <w:gridSpan w:val="14"/>
+            <w:gridSpan w:val="12"/>
           </w:tcPr>
           <w:p>
             <w:pPr>
@@ -585,7 +580,7 @@
         <w:tc>
           <w:tcPr>
             <w:tcW w:w="10206" w:type="dxa"/>
-            <w:gridSpan w:val="14"/>
+            <w:gridSpan w:val="12"/>
             <w:vAlign w:val="center"/>
           </w:tcPr>
           <w:p>
@@ -683,8 +678,6 @@
             </w:r>
           </w:p>
         </w:tc>
-        <w:bookmarkStart w:id="0" w:name="_GoBack"/>
-        <w:bookmarkEnd w:id="0"/>
       </w:tr>
       <w:tr>
         <w:tblPrEx>
@@ -695,8 +688,7 @@
         </w:trPr>
         <w:tc>
           <w:tcPr>
-            <w:tcW w:w="764" w:type="dxa"/>
-            <w:gridSpan w:val="2"/>
+            <w:tcW w:w="738" w:type="dxa"/>
             <w:vMerge w:val="restart"/>
             <w:vAlign w:val="center"/>
           </w:tcPr>
@@ -721,7 +713,7 @@
         </w:tc>
         <w:tc>
           <w:tcPr>
-            <w:tcW w:w="1756" w:type="dxa"/>
+            <w:tcW w:w="1782" w:type="dxa"/>
             <w:vMerge w:val="restart"/>
             <w:vAlign w:val="center"/>
           </w:tcPr>
@@ -773,7 +765,7 @@
         <w:tc>
           <w:tcPr>
             <w:tcW w:w="2522" w:type="dxa"/>
-            <w:gridSpan w:val="5"/>
+            <w:gridSpan w:val="4"/>
             <w:shd w:val="clear" w:color="auto" w:fill="auto"/>
             <w:vAlign w:val="center"/>
           </w:tcPr>
@@ -864,8 +856,7 @@
         </w:trPr>
         <w:tc>
           <w:tcPr>
-            <w:tcW w:w="764" w:type="dxa"/>
-            <w:gridSpan w:val="2"/>
+            <w:tcW w:w="738" w:type="dxa"/>
             <w:vMerge/>
           </w:tcPr>
           <w:p>
@@ -881,7 +872,7 @@
         </w:tc>
         <w:tc>
           <w:tcPr>
-            <w:tcW w:w="1756" w:type="dxa"/>
+            <w:tcW w:w="1782" w:type="dxa"/>
             <w:vMerge/>
           </w:tcPr>
           <w:p>
@@ -915,7 +906,7 @@
         <w:tc>
           <w:tcPr>
             <w:tcW w:w="1320" w:type="dxa"/>
-            <w:gridSpan w:val="3"/>
+            <w:gridSpan w:val="2"/>
             <w:shd w:val="clear" w:color="auto" w:fill="auto"/>
             <w:vAlign w:val="center"/>
           </w:tcPr>
@@ -1048,8 +1039,7 @@
         </w:trPr>
         <w:tc>
           <w:tcPr>
-            <w:tcW w:w="764" w:type="dxa"/>
-            <w:gridSpan w:val="2"/>
+            <w:tcW w:w="738" w:type="dxa"/>
             <w:vAlign w:val="center"/>
           </w:tcPr>
           <w:p>
@@ -1073,7 +1063,7 @@
         </w:tc>
         <w:tc>
           <w:tcPr>
-            <w:tcW w:w="1756" w:type="dxa"/>
+            <w:tcW w:w="1782" w:type="dxa"/>
             <w:vAlign w:val="center"/>
           </w:tcPr>
           <w:p>
@@ -1123,7 +1113,7 @@
         <w:tc>
           <w:tcPr>
             <w:tcW w:w="1320" w:type="dxa"/>
-            <w:gridSpan w:val="3"/>
+            <w:gridSpan w:val="2"/>
             <w:vAlign w:val="center"/>
           </w:tcPr>
           <w:p>
@@ -1254,7 +1244,7 @@
         <w:tc>
           <w:tcPr>
             <w:tcW w:w="10206" w:type="dxa"/>
-            <w:gridSpan w:val="14"/>
+            <w:gridSpan w:val="12"/>
             <w:vAlign w:val="center"/>
           </w:tcPr>
           <w:p>
@@ -1325,8 +1315,7 @@
         </w:trPr>
         <w:tc>
           <w:tcPr>
-            <w:tcW w:w="764" w:type="dxa"/>
-            <w:gridSpan w:val="2"/>
+            <w:tcW w:w="738" w:type="dxa"/>
           </w:tcPr>
           <w:p>
             <w:pPr>
@@ -1357,7 +1346,7 @@
         </w:tc>
         <w:tc>
           <w:tcPr>
-            <w:tcW w:w="1756" w:type="dxa"/>
+            <w:tcW w:w="1782" w:type="dxa"/>
           </w:tcPr>
           <w:p>
             <w:pPr>
@@ -1441,7 +1430,7 @@
         <w:tc>
           <w:tcPr>
             <w:tcW w:w="1320" w:type="dxa"/>
-            <w:gridSpan w:val="3"/>
+            <w:gridSpan w:val="2"/>
           </w:tcPr>
           <w:p>
             <w:pPr>
@@ -1576,7 +1565,7 @@
         <w:tc>
           <w:tcPr>
             <w:tcW w:w="10206" w:type="dxa"/>
-            <w:gridSpan w:val="14"/>
+            <w:gridSpan w:val="12"/>
           </w:tcPr>
           <w:p>
             <w:pPr>
@@ -1587,8 +1576,8 @@
                 <w:lang w:val="en-US"/>
               </w:rPr>
             </w:pPr>
-            <w:bookmarkStart w:id="1" w:name="OLE_LINK17"/>
-            <w:bookmarkStart w:id="2" w:name="OLE_LINK18"/>
+            <w:bookmarkStart w:id="0" w:name="OLE_LINK17"/>
+            <w:bookmarkStart w:id="1" w:name="OLE_LINK18"/>
             <w:r>
               <w:rPr>
                 <w:bCs/>
@@ -1638,8 +1627,8 @@
               </w:rPr>
               <w:t xml:space="preserve"> %}</w:t>
             </w:r>
+            <w:bookmarkEnd w:id="0"/>
             <w:bookmarkEnd w:id="1"/>
-            <w:bookmarkEnd w:id="2"/>
           </w:p>
         </w:tc>
       </w:tr>
@@ -1653,7 +1642,7 @@
         <w:tc>
           <w:tcPr>
             <w:tcW w:w="10206" w:type="dxa"/>
-            <w:gridSpan w:val="14"/>
+            <w:gridSpan w:val="12"/>
             <w:vAlign w:val="center"/>
           </w:tcPr>
           <w:p>
@@ -1685,7 +1674,31 @@
         </w:trPr>
         <w:tc>
           <w:tcPr>
-            <w:tcW w:w="764" w:type="dxa"/>
+            <w:tcW w:w="738" w:type="dxa"/>
+            <w:vAlign w:val="center"/>
+          </w:tcPr>
+          <w:p>
+            <w:pPr>
+              <w:jc w:val="center"/>
+              <w:rPr>
+                <w:b/>
+                <w:sz w:val="20"/>
+                <w:szCs w:val="20"/>
+              </w:rPr>
+            </w:pPr>
+            <w:r>
+              <w:rPr>
+                <w:b/>
+                <w:sz w:val="20"/>
+                <w:szCs w:val="20"/>
+              </w:rPr>
+              <w:t>№ п/п</w:t>
+            </w:r>
+          </w:p>
+        </w:tc>
+        <w:tc>
+          <w:tcPr>
+            <w:tcW w:w="2850" w:type="dxa"/>
             <w:gridSpan w:val="2"/>
             <w:vAlign w:val="center"/>
           </w:tcPr>
@@ -1704,31 +1717,6 @@
                 <w:sz w:val="20"/>
                 <w:szCs w:val="20"/>
               </w:rPr>
-              <w:t>№ п/п</w:t>
-            </w:r>
-          </w:p>
-        </w:tc>
-        <w:tc>
-          <w:tcPr>
-            <w:tcW w:w="2824" w:type="dxa"/>
-            <w:gridSpan w:val="2"/>
-            <w:vAlign w:val="center"/>
-          </w:tcPr>
-          <w:p>
-            <w:pPr>
-              <w:jc w:val="center"/>
-              <w:rPr>
-                <w:b/>
-                <w:sz w:val="20"/>
-                <w:szCs w:val="20"/>
-              </w:rPr>
-            </w:pPr>
-            <w:r>
-              <w:rPr>
-                <w:b/>
-                <w:sz w:val="20"/>
-                <w:szCs w:val="20"/>
-              </w:rPr>
               <w:t>Наименование прибора</w:t>
             </w:r>
           </w:p>
@@ -1754,7 +1742,7 @@
         <w:tc>
           <w:tcPr>
             <w:tcW w:w="3099" w:type="dxa"/>
-            <w:gridSpan w:val="7"/>
+            <w:gridSpan w:val="6"/>
             <w:vAlign w:val="center"/>
           </w:tcPr>
           <w:p>
@@ -1829,7 +1817,31 @@
         </w:trPr>
         <w:tc>
           <w:tcPr>
-            <w:tcW w:w="764" w:type="dxa"/>
+            <w:tcW w:w="738" w:type="dxa"/>
+            <w:vAlign w:val="center"/>
+          </w:tcPr>
+          <w:p>
+            <w:pPr>
+              <w:jc w:val="center"/>
+              <w:rPr>
+                <w:b/>
+                <w:sz w:val="20"/>
+                <w:szCs w:val="20"/>
+              </w:rPr>
+            </w:pPr>
+            <w:r>
+              <w:rPr>
+                <w:b/>
+                <w:sz w:val="20"/>
+                <w:szCs w:val="20"/>
+              </w:rPr>
+              <w:t>1</w:t>
+            </w:r>
+          </w:p>
+        </w:tc>
+        <w:tc>
+          <w:tcPr>
+            <w:tcW w:w="2850" w:type="dxa"/>
             <w:gridSpan w:val="2"/>
             <w:vAlign w:val="center"/>
           </w:tcPr>
@@ -1848,31 +1860,6 @@
                 <w:sz w:val="20"/>
                 <w:szCs w:val="20"/>
               </w:rPr>
-              <w:t>1</w:t>
-            </w:r>
-          </w:p>
-        </w:tc>
-        <w:tc>
-          <w:tcPr>
-            <w:tcW w:w="2824" w:type="dxa"/>
-            <w:gridSpan w:val="2"/>
-            <w:vAlign w:val="center"/>
-          </w:tcPr>
-          <w:p>
-            <w:pPr>
-              <w:jc w:val="center"/>
-              <w:rPr>
-                <w:b/>
-                <w:sz w:val="20"/>
-                <w:szCs w:val="20"/>
-              </w:rPr>
-            </w:pPr>
-            <w:r>
-              <w:rPr>
-                <w:b/>
-                <w:sz w:val="20"/>
-                <w:szCs w:val="20"/>
-              </w:rPr>
               <w:t>2</w:t>
             </w:r>
           </w:p>
@@ -1880,7 +1867,7 @@
         <w:tc>
           <w:tcPr>
             <w:tcW w:w="3099" w:type="dxa"/>
-            <w:gridSpan w:val="7"/>
+            <w:gridSpan w:val="6"/>
             <w:vAlign w:val="center"/>
           </w:tcPr>
           <w:p>
@@ -1938,7 +1925,7 @@
         <w:tc>
           <w:tcPr>
             <w:tcW w:w="10206" w:type="dxa"/>
-            <w:gridSpan w:val="14"/>
+            <w:gridSpan w:val="12"/>
             <w:vAlign w:val="center"/>
           </w:tcPr>
           <w:p>
@@ -1950,8 +1937,8 @@
                 <w:lang w:val="en-US"/>
               </w:rPr>
             </w:pPr>
-            <w:bookmarkStart w:id="3" w:name="OLE_LINK23"/>
-            <w:bookmarkStart w:id="4" w:name="OLE_LINK24"/>
+            <w:bookmarkStart w:id="2" w:name="OLE_LINK23"/>
+            <w:bookmarkStart w:id="3" w:name="OLE_LINK24"/>
             <w:r>
               <w:rPr>
                 <w:bCs/>
@@ -1999,8 +1986,8 @@
               </w:rPr>
               <w:t xml:space="preserve"> %}</w:t>
             </w:r>
+            <w:bookmarkEnd w:id="2"/>
             <w:bookmarkEnd w:id="3"/>
-            <w:bookmarkEnd w:id="4"/>
           </w:p>
         </w:tc>
       </w:tr>
@@ -2013,8 +2000,7 @@
         </w:trPr>
         <w:tc>
           <w:tcPr>
-            <w:tcW w:w="764" w:type="dxa"/>
-            <w:gridSpan w:val="2"/>
+            <w:tcW w:w="738" w:type="dxa"/>
           </w:tcPr>
           <w:p>
             <w:pPr>
@@ -2037,7 +2023,7 @@
         </w:tc>
         <w:tc>
           <w:tcPr>
-            <w:tcW w:w="2824" w:type="dxa"/>
+            <w:tcW w:w="2850" w:type="dxa"/>
             <w:gridSpan w:val="2"/>
           </w:tcPr>
           <w:p>
@@ -2062,7 +2048,7 @@
         <w:tc>
           <w:tcPr>
             <w:tcW w:w="3099" w:type="dxa"/>
-            <w:gridSpan w:val="7"/>
+            <w:gridSpan w:val="6"/>
           </w:tcPr>
           <w:p>
             <w:pPr>
@@ -2095,8 +2081,8 @@
               </w:rPr>
               <w:t>.</w:t>
             </w:r>
-            <w:bookmarkStart w:id="5" w:name="OLE_LINK19"/>
-            <w:bookmarkStart w:id="6" w:name="OLE_LINK20"/>
+            <w:bookmarkStart w:id="4" w:name="OLE_LINK19"/>
+            <w:bookmarkStart w:id="5" w:name="OLE_LINK20"/>
             <w:proofErr w:type="spellStart"/>
             <w:r>
               <w:rPr>
@@ -2114,8 +2100,8 @@
               </w:rPr>
               <w:t xml:space="preserve"> </w:t>
             </w:r>
+            <w:bookmarkEnd w:id="4"/>
             <w:bookmarkEnd w:id="5"/>
-            <w:bookmarkEnd w:id="6"/>
             <w:r>
               <w:rPr>
                 <w:sz w:val="20"/>
@@ -2181,7 +2167,7 @@
         <w:tc>
           <w:tcPr>
             <w:tcW w:w="10206" w:type="dxa"/>
-            <w:gridSpan w:val="14"/>
+            <w:gridSpan w:val="12"/>
           </w:tcPr>
           <w:p>
             <w:pPr>
@@ -2192,7 +2178,7 @@
                 <w:szCs w:val="20"/>
               </w:rPr>
             </w:pPr>
-            <w:bookmarkStart w:id="7" w:name="OLE_LINK25"/>
+            <w:bookmarkStart w:id="6" w:name="OLE_LINK25"/>
             <w:r>
               <w:rPr>
                 <w:bCs/>
@@ -2239,7 +2225,7 @@
               </w:rPr>
               <w:t xml:space="preserve"> %}</w:t>
             </w:r>
-            <w:bookmarkEnd w:id="7"/>
+            <w:bookmarkEnd w:id="6"/>
           </w:p>
         </w:tc>
       </w:tr>
@@ -2253,7 +2239,7 @@
         <w:tc>
           <w:tcPr>
             <w:tcW w:w="10206" w:type="dxa"/>
-            <w:gridSpan w:val="14"/>
+            <w:gridSpan w:val="12"/>
             <w:vAlign w:val="center"/>
           </w:tcPr>
           <w:p>
@@ -2309,8 +2295,7 @@
         </w:trPr>
         <w:tc>
           <w:tcPr>
-            <w:tcW w:w="764" w:type="dxa"/>
-            <w:gridSpan w:val="2"/>
+            <w:tcW w:w="738" w:type="dxa"/>
             <w:vAlign w:val="center"/>
           </w:tcPr>
           <w:p>
@@ -2334,7 +2319,7 @@
         </w:tc>
         <w:tc>
           <w:tcPr>
-            <w:tcW w:w="3769" w:type="dxa"/>
+            <w:tcW w:w="3795" w:type="dxa"/>
             <w:gridSpan w:val="4"/>
             <w:vAlign w:val="center"/>
           </w:tcPr>
@@ -2378,7 +2363,7 @@
         <w:tc>
           <w:tcPr>
             <w:tcW w:w="5673" w:type="dxa"/>
-            <w:gridSpan w:val="8"/>
+            <w:gridSpan w:val="7"/>
             <w:vAlign w:val="center"/>
           </w:tcPr>
           <w:p>
@@ -2442,8 +2427,7 @@
         </w:trPr>
         <w:tc>
           <w:tcPr>
-            <w:tcW w:w="764" w:type="dxa"/>
-            <w:gridSpan w:val="2"/>
+            <w:tcW w:w="738" w:type="dxa"/>
             <w:vAlign w:val="center"/>
           </w:tcPr>
           <w:p>
@@ -2467,7 +2451,7 @@
         </w:tc>
         <w:tc>
           <w:tcPr>
-            <w:tcW w:w="3769" w:type="dxa"/>
+            <w:tcW w:w="3795" w:type="dxa"/>
             <w:gridSpan w:val="4"/>
             <w:vAlign w:val="center"/>
           </w:tcPr>
@@ -2493,7 +2477,7 @@
         <w:tc>
           <w:tcPr>
             <w:tcW w:w="5673" w:type="dxa"/>
-            <w:gridSpan w:val="8"/>
+            <w:gridSpan w:val="7"/>
             <w:vAlign w:val="center"/>
           </w:tcPr>
           <w:p>
@@ -2526,7 +2510,7 @@
         <w:tc>
           <w:tcPr>
             <w:tcW w:w="10206" w:type="dxa"/>
-            <w:gridSpan w:val="14"/>
+            <w:gridSpan w:val="12"/>
             <w:vAlign w:val="center"/>
           </w:tcPr>
           <w:p>
@@ -2599,7 +2583,7 @@
         <w:tc>
           <w:tcPr>
             <w:tcW w:w="10206" w:type="dxa"/>
-            <w:gridSpan w:val="14"/>
+            <w:gridSpan w:val="12"/>
             <w:vAlign w:val="center"/>
           </w:tcPr>
           <w:p>
@@ -2671,8 +2655,7 @@
         </w:trPr>
         <w:tc>
           <w:tcPr>
-            <w:tcW w:w="764" w:type="dxa"/>
-            <w:gridSpan w:val="2"/>
+            <w:tcW w:w="738" w:type="dxa"/>
           </w:tcPr>
           <w:p>
             <w:pPr>
@@ -2694,7 +2677,7 @@
         </w:tc>
         <w:tc>
           <w:tcPr>
-            <w:tcW w:w="3769" w:type="dxa"/>
+            <w:tcW w:w="3795" w:type="dxa"/>
             <w:gridSpan w:val="4"/>
           </w:tcPr>
           <w:p>
@@ -2722,8 +2705,8 @@
               </w:rPr>
               <w:t>item.</w:t>
             </w:r>
-            <w:bookmarkStart w:id="8" w:name="OLE_LINK26"/>
-            <w:bookmarkStart w:id="9" w:name="OLE_LINK27"/>
+            <w:bookmarkStart w:id="7" w:name="OLE_LINK26"/>
+            <w:bookmarkStart w:id="8" w:name="OLE_LINK27"/>
             <w:r>
               <w:rPr>
                 <w:sz w:val="20"/>
@@ -2732,8 +2715,8 @@
               </w:rPr>
               <w:t>cadastralnumber_parcel</w:t>
             </w:r>
+            <w:bookmarkEnd w:id="7"/>
             <w:bookmarkEnd w:id="8"/>
-            <w:bookmarkEnd w:id="9"/>
             <w:proofErr w:type="spellEnd"/>
             <w:r>
               <w:rPr>
@@ -2748,7 +2731,7 @@
         <w:tc>
           <w:tcPr>
             <w:tcW w:w="5673" w:type="dxa"/>
-            <w:gridSpan w:val="8"/>
+            <w:gridSpan w:val="7"/>
           </w:tcPr>
           <w:p>
             <w:pPr>
@@ -2797,7 +2780,7 @@
         <w:tc>
           <w:tcPr>
             <w:tcW w:w="10206" w:type="dxa"/>
-            <w:gridSpan w:val="14"/>
+            <w:gridSpan w:val="12"/>
           </w:tcPr>
           <w:p>
             <w:pPr>
@@ -2805,6 +2788,7 @@
               <w:rPr>
                 <w:sz w:val="20"/>
                 <w:szCs w:val="20"/>
+                <w:lang w:val="en-US"/>
               </w:rPr>
             </w:pPr>
             <w:r>
@@ -2866,20 +2850,27 @@
         <w:tc>
           <w:tcPr>
             <w:tcW w:w="10206" w:type="dxa"/>
-            <w:gridSpan w:val="14"/>
+            <w:gridSpan w:val="12"/>
           </w:tcPr>
           <w:p>
             <w:pPr>
               <w:jc w:val="center"/>
               <w:rPr>
+                <w:sz w:val="20"/>
+                <w:szCs w:val="20"/>
+                <w:lang w:val="en-US"/>
+              </w:rPr>
+            </w:pPr>
+            <w:r>
+              <w:rPr>
                 <w:bCs/>
                 <w:sz w:val="22"/>
                 <w:szCs w:val="22"/>
                 <w:lang w:val="en-US"/>
               </w:rPr>
-            </w:pPr>
-            <w:bookmarkStart w:id="10" w:name="OLE_LINK30"/>
-            <w:bookmarkStart w:id="11" w:name="OLE_LINK31"/>
+              <w:t>{%</w:t>
+            </w:r>
+            <w:proofErr w:type="spellStart"/>
             <w:r>
               <w:rPr>
                 <w:bCs/>
@@ -2887,9 +2878,9 @@
                 <w:szCs w:val="22"/>
                 <w:lang w:val="en-US"/>
               </w:rPr>
-              <w:t>{%</w:t>
-            </w:r>
-            <w:proofErr w:type="spellStart"/>
+              <w:t>tr</w:t>
+            </w:r>
+            <w:proofErr w:type="spellEnd"/>
             <w:r>
               <w:rPr>
                 <w:bCs/>
@@ -2897,20 +2888,8 @@
                 <w:szCs w:val="22"/>
                 <w:lang w:val="en-US"/>
               </w:rPr>
-              <w:t>tr</w:t>
-            </w:r>
-            <w:proofErr w:type="spellEnd"/>
-            <w:r>
-              <w:rPr>
-                <w:bCs/>
-                <w:sz w:val="22"/>
-                <w:szCs w:val="22"/>
-                <w:lang w:val="en-US"/>
-              </w:rPr>
               <w:t xml:space="preserve"> else %}</w:t>
             </w:r>
-            <w:bookmarkEnd w:id="10"/>
-            <w:bookmarkEnd w:id="11"/>
           </w:p>
         </w:tc>
       </w:tr>
@@ -2923,23 +2902,21 @@
         </w:trPr>
         <w:tc>
           <w:tcPr>
-            <w:tcW w:w="728" w:type="dxa"/>
+            <w:tcW w:w="738" w:type="dxa"/>
           </w:tcPr>
           <w:p>
             <w:pPr>
               <w:jc w:val="center"/>
               <w:rPr>
-                <w:bCs/>
-                <w:sz w:val="22"/>
-                <w:szCs w:val="22"/>
+                <w:sz w:val="20"/>
+                <w:szCs w:val="20"/>
                 <w:lang w:val="en-US"/>
               </w:rPr>
             </w:pPr>
             <w:r>
               <w:rPr>
-                <w:bCs/>
-                <w:sz w:val="22"/>
-                <w:szCs w:val="22"/>
+                <w:sz w:val="20"/>
+                <w:szCs w:val="20"/>
                 <w:lang w:val="en-US"/>
               </w:rPr>
               <w:t>-</w:t>
@@ -2948,24 +2925,22 @@
         </w:tc>
         <w:tc>
           <w:tcPr>
-            <w:tcW w:w="3827" w:type="dxa"/>
-            <w:gridSpan w:val="6"/>
+            <w:tcW w:w="3795" w:type="dxa"/>
+            <w:gridSpan w:val="4"/>
           </w:tcPr>
           <w:p>
             <w:pPr>
               <w:jc w:val="center"/>
               <w:rPr>
-                <w:bCs/>
-                <w:sz w:val="22"/>
-                <w:szCs w:val="22"/>
+                <w:sz w:val="20"/>
+                <w:szCs w:val="20"/>
                 <w:lang w:val="en-US"/>
               </w:rPr>
             </w:pPr>
             <w:r>
               <w:rPr>
-                <w:bCs/>
-                <w:sz w:val="22"/>
-                <w:szCs w:val="22"/>
+                <w:sz w:val="20"/>
+                <w:szCs w:val="20"/>
                 <w:lang w:val="en-US"/>
               </w:rPr>
               <w:t>-</w:t>
@@ -2974,24 +2949,22 @@
         </w:tc>
         <w:tc>
           <w:tcPr>
-            <w:tcW w:w="5651" w:type="dxa"/>
+            <w:tcW w:w="5673" w:type="dxa"/>
             <w:gridSpan w:val="7"/>
           </w:tcPr>
           <w:p>
             <w:pPr>
               <w:jc w:val="center"/>
               <w:rPr>
-                <w:bCs/>
-                <w:sz w:val="22"/>
-                <w:szCs w:val="22"/>
+                <w:sz w:val="20"/>
+                <w:szCs w:val="20"/>
                 <w:lang w:val="en-US"/>
               </w:rPr>
             </w:pPr>
             <w:r>
               <w:rPr>
-                <w:bCs/>
-                <w:sz w:val="22"/>
-                <w:szCs w:val="22"/>
+                <w:sz w:val="20"/>
+                <w:szCs w:val="20"/>
                 <w:lang w:val="en-US"/>
               </w:rPr>
               <w:t>-</w:t>
@@ -3009,15 +2982,14 @@
         <w:tc>
           <w:tcPr>
             <w:tcW w:w="10206" w:type="dxa"/>
-            <w:gridSpan w:val="14"/>
+            <w:gridSpan w:val="12"/>
           </w:tcPr>
           <w:p>
             <w:pPr>
               <w:jc w:val="center"/>
               <w:rPr>
-                <w:bCs/>
-                <w:sz w:val="22"/>
-                <w:szCs w:val="22"/>
+                <w:sz w:val="20"/>
+                <w:szCs w:val="20"/>
                 <w:lang w:val="en-US"/>
               </w:rPr>
             </w:pPr>
@@ -3083,7 +3055,7 @@
         <w:tc>
           <w:tcPr>
             <w:tcW w:w="10206" w:type="dxa"/>
-            <w:gridSpan w:val="14"/>
+            <w:gridSpan w:val="12"/>
             <w:vAlign w:val="center"/>
           </w:tcPr>
           <w:p>
@@ -3123,8 +3095,7 @@
         </w:trPr>
         <w:tc>
           <w:tcPr>
-            <w:tcW w:w="764" w:type="dxa"/>
-            <w:gridSpan w:val="2"/>
+            <w:tcW w:w="738" w:type="dxa"/>
             <w:vAlign w:val="center"/>
           </w:tcPr>
           <w:p>
@@ -3148,7 +3119,7 @@
         </w:tc>
         <w:tc>
           <w:tcPr>
-            <w:tcW w:w="3769" w:type="dxa"/>
+            <w:tcW w:w="3795" w:type="dxa"/>
             <w:gridSpan w:val="4"/>
             <w:vAlign w:val="center"/>
           </w:tcPr>
@@ -3192,7 +3163,7 @@
         <w:tc>
           <w:tcPr>
             <w:tcW w:w="5673" w:type="dxa"/>
-            <w:gridSpan w:val="8"/>
+            <w:gridSpan w:val="7"/>
             <w:vAlign w:val="center"/>
           </w:tcPr>
           <w:p>
@@ -3224,8 +3195,7 @@
         </w:trPr>
         <w:tc>
           <w:tcPr>
-            <w:tcW w:w="764" w:type="dxa"/>
-            <w:gridSpan w:val="2"/>
+            <w:tcW w:w="738" w:type="dxa"/>
             <w:vAlign w:val="center"/>
           </w:tcPr>
           <w:p>
@@ -3249,7 +3219,7 @@
         </w:tc>
         <w:tc>
           <w:tcPr>
-            <w:tcW w:w="3769" w:type="dxa"/>
+            <w:tcW w:w="3795" w:type="dxa"/>
             <w:gridSpan w:val="4"/>
             <w:vAlign w:val="center"/>
           </w:tcPr>
@@ -3275,7 +3245,7 @@
         <w:tc>
           <w:tcPr>
             <w:tcW w:w="5673" w:type="dxa"/>
-            <w:gridSpan w:val="8"/>
+            <w:gridSpan w:val="7"/>
             <w:vAlign w:val="center"/>
           </w:tcPr>
           <w:p>
@@ -3308,7 +3278,7 @@
         <w:tc>
           <w:tcPr>
             <w:tcW w:w="10206" w:type="dxa"/>
-            <w:gridSpan w:val="14"/>
+            <w:gridSpan w:val="12"/>
             <w:vAlign w:val="center"/>
           </w:tcPr>
           <w:p>
@@ -3389,7 +3359,7 @@
         <w:tc>
           <w:tcPr>
             <w:tcW w:w="10206" w:type="dxa"/>
-            <w:gridSpan w:val="14"/>
+            <w:gridSpan w:val="12"/>
             <w:vAlign w:val="center"/>
           </w:tcPr>
           <w:p>
@@ -3461,8 +3431,7 @@
         </w:trPr>
         <w:tc>
           <w:tcPr>
-            <w:tcW w:w="764" w:type="dxa"/>
-            <w:gridSpan w:val="2"/>
+            <w:tcW w:w="738" w:type="dxa"/>
           </w:tcPr>
           <w:p>
             <w:pPr>
@@ -3485,7 +3454,7 @@
         </w:tc>
         <w:tc>
           <w:tcPr>
-            <w:tcW w:w="3769" w:type="dxa"/>
+            <w:tcW w:w="3795" w:type="dxa"/>
             <w:gridSpan w:val="4"/>
           </w:tcPr>
           <w:p>
@@ -3542,7 +3511,7 @@
         <w:tc>
           <w:tcPr>
             <w:tcW w:w="5673" w:type="dxa"/>
-            <w:gridSpan w:val="8"/>
+            <w:gridSpan w:val="7"/>
           </w:tcPr>
           <w:p>
             <w:pPr>
@@ -3599,12 +3568,12 @@
           <w:tblLook w:val="0000" w:firstRow="0" w:lastRow="0" w:firstColumn="0" w:lastColumn="0" w:noHBand="0" w:noVBand="0"/>
         </w:tblPrEx>
         <w:trPr>
-          <w:trHeight w:val="86"/>
+          <w:trHeight w:val="144"/>
         </w:trPr>
         <w:tc>
           <w:tcPr>
             <w:tcW w:w="10206" w:type="dxa"/>
-            <w:gridSpan w:val="14"/>
+            <w:gridSpan w:val="12"/>
           </w:tcPr>
           <w:p>
             <w:pPr>
@@ -3668,20 +3637,19 @@
           <w:tblLook w:val="0000" w:firstRow="0" w:lastRow="0" w:firstColumn="0" w:lastColumn="0" w:noHBand="0" w:noVBand="0"/>
         </w:tblPrEx>
         <w:trPr>
-          <w:trHeight w:val="86"/>
+          <w:trHeight w:val="144"/>
         </w:trPr>
         <w:tc>
           <w:tcPr>
             <w:tcW w:w="10206" w:type="dxa"/>
-            <w:gridSpan w:val="14"/>
+            <w:gridSpan w:val="12"/>
           </w:tcPr>
           <w:p>
             <w:pPr>
               <w:jc w:val="center"/>
               <w:rPr>
-                <w:bCs/>
-                <w:sz w:val="22"/>
-                <w:szCs w:val="22"/>
+                <w:sz w:val="20"/>
+                <w:szCs w:val="20"/>
               </w:rPr>
             </w:pPr>
             <w:r>
@@ -3721,27 +3689,25 @@
           <w:tblLook w:val="0000" w:firstRow="0" w:lastRow="0" w:firstColumn="0" w:lastColumn="0" w:noHBand="0" w:noVBand="0"/>
         </w:tblPrEx>
         <w:trPr>
-          <w:trHeight w:val="86"/>
+          <w:trHeight w:val="144"/>
         </w:trPr>
         <w:tc>
           <w:tcPr>
-            <w:tcW w:w="728" w:type="dxa"/>
+            <w:tcW w:w="738" w:type="dxa"/>
           </w:tcPr>
           <w:p>
             <w:pPr>
               <w:jc w:val="center"/>
               <w:rPr>
-                <w:bCs/>
-                <w:sz w:val="22"/>
-                <w:szCs w:val="22"/>
+                <w:sz w:val="20"/>
+                <w:szCs w:val="20"/>
                 <w:lang w:val="en-US"/>
               </w:rPr>
             </w:pPr>
             <w:r>
               <w:rPr>
-                <w:bCs/>
-                <w:sz w:val="22"/>
-                <w:szCs w:val="22"/>
+                <w:sz w:val="20"/>
+                <w:szCs w:val="20"/>
                 <w:lang w:val="en-US"/>
               </w:rPr>
               <w:t>-</w:t>
@@ -3750,24 +3716,22 @@
         </w:tc>
         <w:tc>
           <w:tcPr>
-            <w:tcW w:w="3827" w:type="dxa"/>
-            <w:gridSpan w:val="6"/>
+            <w:tcW w:w="3795" w:type="dxa"/>
+            <w:gridSpan w:val="4"/>
           </w:tcPr>
           <w:p>
             <w:pPr>
               <w:jc w:val="center"/>
               <w:rPr>
-                <w:bCs/>
-                <w:sz w:val="22"/>
-                <w:szCs w:val="22"/>
+                <w:sz w:val="20"/>
+                <w:szCs w:val="20"/>
                 <w:lang w:val="en-US"/>
               </w:rPr>
             </w:pPr>
             <w:r>
               <w:rPr>
-                <w:bCs/>
-                <w:sz w:val="22"/>
-                <w:szCs w:val="22"/>
+                <w:sz w:val="20"/>
+                <w:szCs w:val="20"/>
                 <w:lang w:val="en-US"/>
               </w:rPr>
               <w:t>-</w:t>
@@ -3776,24 +3740,22 @@
         </w:tc>
         <w:tc>
           <w:tcPr>
-            <w:tcW w:w="5651" w:type="dxa"/>
+            <w:tcW w:w="5673" w:type="dxa"/>
             <w:gridSpan w:val="7"/>
           </w:tcPr>
           <w:p>
             <w:pPr>
               <w:jc w:val="center"/>
               <w:rPr>
-                <w:bCs/>
-                <w:sz w:val="22"/>
-                <w:szCs w:val="22"/>
+                <w:sz w:val="20"/>
+                <w:szCs w:val="20"/>
                 <w:lang w:val="en-US"/>
               </w:rPr>
             </w:pPr>
             <w:r>
               <w:rPr>
-                <w:bCs/>
-                <w:sz w:val="22"/>
-                <w:szCs w:val="22"/>
+                <w:sz w:val="20"/>
+                <w:szCs w:val="20"/>
                 <w:lang w:val="en-US"/>
               </w:rPr>
               <w:t>-</w:t>
@@ -3806,21 +3768,19 @@
           <w:tblLook w:val="0000" w:firstRow="0" w:lastRow="0" w:firstColumn="0" w:lastColumn="0" w:noHBand="0" w:noVBand="0"/>
         </w:tblPrEx>
         <w:trPr>
-          <w:trHeight w:val="86"/>
+          <w:trHeight w:val="144"/>
         </w:trPr>
         <w:tc>
           <w:tcPr>
             <w:tcW w:w="10206" w:type="dxa"/>
-            <w:gridSpan w:val="14"/>
+            <w:gridSpan w:val="12"/>
           </w:tcPr>
           <w:p>
             <w:pPr>
               <w:jc w:val="center"/>
               <w:rPr>
-                <w:bCs/>
-                <w:sz w:val="22"/>
-                <w:szCs w:val="22"/>
-                <w:lang w:val="en-US"/>
+                <w:sz w:val="20"/>
+                <w:szCs w:val="20"/>
               </w:rPr>
             </w:pPr>
             <w:r>
@@ -3876,8 +3836,20 @@
         </w:tc>
       </w:tr>
     </w:tbl>
-    <w:p/>
-    <w:p/>
+    <w:p>
+      <w:pPr>
+        <w:shd w:val="clear" w:color="auto" w:fill="FFFFFF" w:themeFill="background1"/>
+      </w:pPr>
+    </w:p>
+    <w:p>
+      <w:r>
+        <w:br w:type="page"/>
+      </w:r>
+    </w:p>
+    <w:p>
+      <w:bookmarkStart w:id="9" w:name="_GoBack"/>
+      <w:bookmarkEnd w:id="9"/>
+    </w:p>
     <w:sectPr>
       <w:footerReference w:type="even" r:id="rId7"/>
       <w:footerReference w:type="default" r:id="rId8"/>

</xml_diff>